<commit_message>
updated README, previous iterations of this folder structure under research folder
</commit_message>
<xml_diff>
--- a/fullStackTest_references.docx
+++ b/fullStackTest_references.docx
@@ -3,33 +3,263 @@
 <w:document xmlns:wpc="http://schemas.microsoft.com/office/word/2010/wordprocessingCanvas" xmlns:cx="http://schemas.microsoft.com/office/drawing/2014/chartex" xmlns:cx1="http://schemas.microsoft.com/office/drawing/2015/9/8/chartex" xmlns:cx2="http://schemas.microsoft.com/office/drawing/2015/10/21/chartex" xmlns:cx3="http://schemas.microsoft.com/office/drawing/2016/5/9/chartex" xmlns:cx4="http://schemas.microsoft.com/office/drawing/2016/5/10/chartex" xmlns:cx5="http://schemas.microsoft.com/office/drawing/2016/5/11/chartex" xmlns:cx6="http://schemas.microsoft.com/office/drawing/2016/5/12/chartex" xmlns:cx7="http://schemas.microsoft.com/office/drawing/2016/5/13/chartex" xmlns:cx8="http://schemas.microsoft.com/office/drawing/2016/5/14/chartex" xmlns:mc="http://schemas.openxmlformats.org/markup-compatibility/2006" xmlns:aink="http://schemas.microsoft.com/office/drawing/2016/ink" xmlns:am3d="http://schemas.microsoft.com/office/drawing/2017/model3d" xmlns:o="urn:schemas-microsoft-com:office:office" xmlns:r="http://schemas.openxmlformats.org/officeDocument/2006/relationships" xmlns:m="http://schemas.openxmlformats.org/officeDocument/2006/math" xmlns:v="urn:schemas-microsoft-com:vml" xmlns:wp14="http://schemas.microsoft.com/office/word/2010/wordprocessingDrawing" xmlns:wp="http://schemas.openxmlformats.org/drawingml/2006/wordprocessingDrawing" xmlns:w10="urn:schemas-microsoft-com:office:word" xmlns:w="http://schemas.openxmlformats.org/wordprocessingml/2006/main" xmlns:w14="http://schemas.microsoft.com/office/word/2010/wordml" xmlns:w15="http://schemas.microsoft.com/office/word/2012/wordml" xmlns:w16cid="http://schemas.microsoft.com/office/word/2016/wordml/cid" xmlns:w16se="http://schemas.microsoft.com/office/word/2015/wordml/symex" xmlns:wpg="http://schemas.microsoft.com/office/word/2010/wordprocessingGroup" xmlns:wpi="http://schemas.microsoft.com/office/word/2010/wordprocessingInk" xmlns:wne="http://schemas.microsoft.com/office/word/2006/wordml" xmlns:wps="http://schemas.microsoft.com/office/word/2010/wordprocessingShape" mc:Ignorable="w14 w15 w16se w16cid wp14">
   <w:body>
     <w:p>
-      <w:r>
-        <w:fldChar w:fldCharType="begin"/>
-      </w:r>
-      <w:r>
-        <w:instrText xml:space="preserve"> HYPERLINK "</w:instrText>
-      </w:r>
-      <w:r>
-        <w:instrText>https://dba.stackexchange.com/questions/159390/mongodb-all-commands-spit-out-not-authorized-on-admin-to-execute-command</w:instrText>
-      </w:r>
-      <w:r>
-        <w:instrText xml:space="preserve">" </w:instrText>
-      </w:r>
-      <w:r>
-        <w:fldChar w:fldCharType="separate"/>
-      </w:r>
-      <w:r>
+      <w:pPr>
+        <w:contextualSpacing/>
         <w:rPr>
-          <w:rStyle w:val="Hyperlink"/>
+          <w:b/>
         </w:rPr>
-        <w:t>https://dba.stackexchange.com/questions/159390/mongodb-all-commands-spit-out-not-authorized-on-admin-to-execute-command</w:t>
-      </w:r>
-      <w:r>
-        <w:fldChar w:fldCharType="end"/>
-      </w:r>
-    </w:p>
-    <w:p>
-      <w:hyperlink r:id="rId4" w:history="1">
+      </w:pPr>
+      <w:r>
+        <w:rPr>
+          <w:b/>
+        </w:rPr>
+        <w:t>#</w:t>
+      </w:r>
+      <w:r>
+        <w:rPr>
+          <w:b/>
+        </w:rPr>
+        <w:t>CODING TEST</w:t>
+      </w:r>
+      <w:bookmarkStart w:id="0" w:name="_GoBack"/>
+      <w:bookmarkEnd w:id="0"/>
+    </w:p>
+    <w:p>
+      <w:pPr>
+        <w:pStyle w:val="ListParagraph"/>
+        <w:numPr>
+          <w:ilvl w:val="0"/>
+          <w:numId w:val="3"/>
+        </w:numPr>
+      </w:pPr>
+      <w:r>
+        <w:t>There is sample well data attached. Load the data into your favorite database (Mongo preferred).</w:t>
+      </w:r>
+    </w:p>
+    <w:p>
+      <w:pPr>
+        <w:pStyle w:val="ListParagraph"/>
+        <w:numPr>
+          <w:ilvl w:val="0"/>
+          <w:numId w:val="3"/>
+        </w:numPr>
+      </w:pPr>
+      <w:r>
+        <w:t>Build a server with your favorite language (Node preferred) to communicate directly with the database and client (REST expected).</w:t>
+      </w:r>
+    </w:p>
+    <w:p>
+      <w:pPr>
+        <w:pStyle w:val="ListParagraph"/>
+        <w:numPr>
+          <w:ilvl w:val="0"/>
+          <w:numId w:val="3"/>
+        </w:numPr>
+      </w:pPr>
+      <w:r>
+        <w:t>Build a React front-end with the following:</w:t>
+      </w:r>
+    </w:p>
+    <w:p>
+      <w:pPr>
+        <w:pStyle w:val="ListParagraph"/>
+        <w:numPr>
+          <w:ilvl w:val="0"/>
+          <w:numId w:val="3"/>
+        </w:numPr>
+      </w:pPr>
+      <w:r>
+        <w:t>A React component containing a Leaflet map, which visualizes the well locations.</w:t>
+      </w:r>
+    </w:p>
+    <w:p>
+      <w:pPr>
+        <w:pStyle w:val="ListParagraph"/>
+        <w:numPr>
+          <w:ilvl w:val="0"/>
+          <w:numId w:val="3"/>
+        </w:numPr>
+      </w:pPr>
+      <w:r>
+        <w:t xml:space="preserve">Please plot the latitude and longitude. Size the markers by the performance metric (here it’s </w:t>
+      </w:r>
+      <w:proofErr w:type="spellStart"/>
+      <w:r>
+        <w:t>fake_number</w:t>
+      </w:r>
+      <w:proofErr w:type="spellEnd"/>
+      <w:r>
+        <w:t>). Add a hover-box which lists the UWI and Operator name.</w:t>
+      </w:r>
+    </w:p>
+    <w:p>
+      <w:pPr>
+        <w:pStyle w:val="ListParagraph"/>
+        <w:numPr>
+          <w:ilvl w:val="0"/>
+          <w:numId w:val="3"/>
+        </w:numPr>
+      </w:pPr>
+      <w:r>
+        <w:t xml:space="preserve">A React component with a list of all UWIs and their associated lease, operator, and </w:t>
+      </w:r>
+      <w:proofErr w:type="spellStart"/>
+      <w:r>
+        <w:t>fake_number</w:t>
+      </w:r>
+      <w:proofErr w:type="spellEnd"/>
+      <w:r>
+        <w:t>.</w:t>
+      </w:r>
+    </w:p>
+    <w:p>
+      <w:pPr>
+        <w:pStyle w:val="ListParagraph"/>
+        <w:numPr>
+          <w:ilvl w:val="0"/>
+          <w:numId w:val="3"/>
+        </w:numPr>
+      </w:pPr>
+      <w:r>
+        <w:t>Host your site on Heroku</w:t>
+      </w:r>
+    </w:p>
+    <w:p>
+      <w:pPr>
+        <w:pStyle w:val="ListParagraph"/>
+        <w:numPr>
+          <w:ilvl w:val="0"/>
+          <w:numId w:val="3"/>
+        </w:numPr>
+        <w:pBdr>
+          <w:bottom w:val="single" w:sz="12" w:space="1" w:color="auto"/>
+        </w:pBdr>
+      </w:pPr>
+      <w:r>
+        <w:t xml:space="preserve">Share your </w:t>
+      </w:r>
+      <w:proofErr w:type="spellStart"/>
+      <w:r>
+        <w:t>github</w:t>
+      </w:r>
+      <w:proofErr w:type="spellEnd"/>
+      <w:r>
+        <w:t xml:space="preserve"> repository</w:t>
+      </w:r>
+    </w:p>
+    <w:p>
+      <w:pPr>
+        <w:rPr>
+          <w:b/>
+        </w:rPr>
+      </w:pPr>
+      <w:r>
+        <w:rPr>
+          <w:b/>
+        </w:rPr>
+        <w:t>#PROGRESS</w:t>
+      </w:r>
+    </w:p>
+    <w:p>
+      <w:pPr>
+        <w:pStyle w:val="ListParagraph"/>
+        <w:numPr>
+          <w:ilvl w:val="0"/>
+          <w:numId w:val="2"/>
+        </w:numPr>
+      </w:pPr>
+      <w:r>
+        <w:rPr>
+          <w:noProof/>
+        </w:rPr>
+        <w:drawing>
+          <wp:anchor distT="0" distB="0" distL="114300" distR="114300" simplePos="0" relativeHeight="251658240" behindDoc="1" locked="0" layoutInCell="1" allowOverlap="1" wp14:anchorId="75811A50" wp14:editId="5E703AD0">
+            <wp:simplePos x="0" y="0"/>
+            <wp:positionH relativeFrom="margin">
+              <wp:align>right</wp:align>
+            </wp:positionH>
+            <wp:positionV relativeFrom="paragraph">
+              <wp:posOffset>332740</wp:posOffset>
+            </wp:positionV>
+            <wp:extent cx="5943600" cy="3343275"/>
+            <wp:effectExtent l="0" t="0" r="0" b="9525"/>
+            <wp:wrapTight wrapText="bothSides">
+              <wp:wrapPolygon edited="0">
+                <wp:start x="0" y="0"/>
+                <wp:lineTo x="0" y="21538"/>
+                <wp:lineTo x="21531" y="21538"/>
+                <wp:lineTo x="21531" y="0"/>
+                <wp:lineTo x="0" y="0"/>
+              </wp:wrapPolygon>
+            </wp:wrapTight>
+            <wp:docPr id="1" name="Picture 1"/>
+            <wp:cNvGraphicFramePr>
+              <a:graphicFrameLocks xmlns:a="http://schemas.openxmlformats.org/drawingml/2006/main" noChangeAspect="1"/>
+            </wp:cNvGraphicFramePr>
+            <a:graphic xmlns:a="http://schemas.openxmlformats.org/drawingml/2006/main">
+              <a:graphicData uri="http://schemas.openxmlformats.org/drawingml/2006/picture">
+                <pic:pic xmlns:pic="http://schemas.openxmlformats.org/drawingml/2006/picture">
+                  <pic:nvPicPr>
+                    <pic:cNvPr id="1" name=""/>
+                    <pic:cNvPicPr/>
+                  </pic:nvPicPr>
+                  <pic:blipFill>
+                    <a:blip r:embed="rId5" cstate="print">
+                      <a:extLst>
+                        <a:ext uri="{28A0092B-C50C-407E-A947-70E740481C1C}">
+                          <a14:useLocalDpi xmlns:a14="http://schemas.microsoft.com/office/drawing/2010/main" val="0"/>
+                        </a:ext>
+                      </a:extLst>
+                    </a:blip>
+                    <a:stretch>
+                      <a:fillRect/>
+                    </a:stretch>
+                  </pic:blipFill>
+                  <pic:spPr>
+                    <a:xfrm>
+                      <a:off x="0" y="0"/>
+                      <a:ext cx="5943600" cy="3343275"/>
+                    </a:xfrm>
+                    <a:prstGeom prst="rect">
+                      <a:avLst/>
+                    </a:prstGeom>
+                  </pic:spPr>
+                </pic:pic>
+              </a:graphicData>
+            </a:graphic>
+          </wp:anchor>
+        </w:drawing>
+      </w:r>
+      <w:r>
+        <w:t>Step one completed for importing into MongoDB</w:t>
+      </w:r>
+    </w:p>
+    <w:p/>
+    <w:p>
+      <w:pPr>
+        <w:rPr>
+          <w:b/>
+        </w:rPr>
+      </w:pPr>
+      <w:r>
+        <w:rPr>
+          <w:b/>
+        </w:rPr>
+        <w:t>Sources:</w:t>
+      </w:r>
+    </w:p>
+    <w:p>
+      <w:hyperlink r:id="rId6" w:history="1">
+        <w:r>
+          <w:rPr>
+            <w:rStyle w:val="Hyperlink"/>
+          </w:rPr>
+          <w:t>https://dba.stackexchange.com/questions/159390/mongodb-all-commands-spit-out-not-authorized-on-admin-to-execute-command</w:t>
+        </w:r>
+      </w:hyperlink>
+    </w:p>
+    <w:p>
+      <w:hyperlink r:id="rId7" w:history="1">
         <w:r>
           <w:rPr>
             <w:rStyle w:val="Hyperlink"/>
@@ -39,7 +269,143 @@
       </w:hyperlink>
     </w:p>
     <w:p>
-      <w:hyperlink r:id="rId5" w:history="1">
+      <w:r>
+        <w:t>Also, configured this database with the final Heroku application (created these two separately)</w:t>
+      </w:r>
+    </w:p>
+    <w:p/>
+    <w:p/>
+    <w:p/>
+    <w:p/>
+    <w:p/>
+    <w:p/>
+    <w:p>
+      <w:pPr>
+        <w:pStyle w:val="ListParagraph"/>
+        <w:numPr>
+          <w:ilvl w:val="0"/>
+          <w:numId w:val="2"/>
+        </w:numPr>
+      </w:pPr>
+      <w:r>
+        <w:rPr>
+          <w:noProof/>
+        </w:rPr>
+        <w:drawing>
+          <wp:anchor distT="0" distB="0" distL="114300" distR="114300" simplePos="0" relativeHeight="251659264" behindDoc="1" locked="0" layoutInCell="1" allowOverlap="1" wp14:anchorId="6A475881" wp14:editId="5061AEC4">
+            <wp:simplePos x="0" y="0"/>
+            <wp:positionH relativeFrom="margin">
+              <wp:align>right</wp:align>
+            </wp:positionH>
+            <wp:positionV relativeFrom="paragraph">
+              <wp:posOffset>300355</wp:posOffset>
+            </wp:positionV>
+            <wp:extent cx="5943600" cy="3343275"/>
+            <wp:effectExtent l="0" t="0" r="0" b="9525"/>
+            <wp:wrapTight wrapText="bothSides">
+              <wp:wrapPolygon edited="0">
+                <wp:start x="0" y="0"/>
+                <wp:lineTo x="0" y="21538"/>
+                <wp:lineTo x="21531" y="21538"/>
+                <wp:lineTo x="21531" y="0"/>
+                <wp:lineTo x="0" y="0"/>
+              </wp:wrapPolygon>
+            </wp:wrapTight>
+            <wp:docPr id="2" name="Picture 2"/>
+            <wp:cNvGraphicFramePr>
+              <a:graphicFrameLocks xmlns:a="http://schemas.openxmlformats.org/drawingml/2006/main" noChangeAspect="1"/>
+            </wp:cNvGraphicFramePr>
+            <a:graphic xmlns:a="http://schemas.openxmlformats.org/drawingml/2006/main">
+              <a:graphicData uri="http://schemas.openxmlformats.org/drawingml/2006/picture">
+                <pic:pic xmlns:pic="http://schemas.openxmlformats.org/drawingml/2006/picture">
+                  <pic:nvPicPr>
+                    <pic:cNvPr id="1" name=""/>
+                    <pic:cNvPicPr/>
+                  </pic:nvPicPr>
+                  <pic:blipFill>
+                    <a:blip r:embed="rId8" cstate="print">
+                      <a:extLst>
+                        <a:ext uri="{28A0092B-C50C-407E-A947-70E740481C1C}">
+                          <a14:useLocalDpi xmlns:a14="http://schemas.microsoft.com/office/drawing/2010/main" val="0"/>
+                        </a:ext>
+                      </a:extLst>
+                    </a:blip>
+                    <a:stretch>
+                      <a:fillRect/>
+                    </a:stretch>
+                  </pic:blipFill>
+                  <pic:spPr>
+                    <a:xfrm>
+                      <a:off x="0" y="0"/>
+                      <a:ext cx="5943600" cy="3343275"/>
+                    </a:xfrm>
+                    <a:prstGeom prst="rect">
+                      <a:avLst/>
+                    </a:prstGeom>
+                  </pic:spPr>
+                </pic:pic>
+              </a:graphicData>
+            </a:graphic>
+          </wp:anchor>
+        </w:drawing>
+      </w:r>
+      <w:proofErr w:type="spellStart"/>
+      <w:r>
+        <w:t>Npm</w:t>
+      </w:r>
+      <w:proofErr w:type="spellEnd"/>
+      <w:r>
+        <w:t xml:space="preserve"> start is the server built for having the application to show up on the webpage</w:t>
+      </w:r>
+    </w:p>
+    <w:p>
+      <w:pPr>
+        <w:ind w:left="360"/>
+      </w:pPr>
+    </w:p>
+    <w:p>
+      <w:pPr>
+        <w:pStyle w:val="ListParagraph"/>
+        <w:numPr>
+          <w:ilvl w:val="0"/>
+          <w:numId w:val="2"/>
+        </w:numPr>
+      </w:pPr>
+      <w:r>
+        <w:t xml:space="preserve">See </w:t>
+      </w:r>
+      <w:proofErr w:type="spellStart"/>
+      <w:r>
+        <w:t>github</w:t>
+      </w:r>
+      <w:proofErr w:type="spellEnd"/>
+      <w:r>
+        <w:t xml:space="preserve"> for folder structure and react components in </w:t>
+      </w:r>
+      <w:proofErr w:type="spellStart"/>
+      <w:r>
+        <w:t>src</w:t>
+      </w:r>
+      <w:proofErr w:type="spellEnd"/>
+      <w:r>
+        <w:t xml:space="preserve"> file to develop the map and see converted csv file to </w:t>
+      </w:r>
+      <w:proofErr w:type="spellStart"/>
+      <w:r>
+        <w:t>geoJSON</w:t>
+      </w:r>
+      <w:proofErr w:type="spellEnd"/>
+      <w:r>
+        <w:t xml:space="preserve"> for plotting. Used the React leaflet map demo as a reference point, but still working on rendering map onto the page</w:t>
+      </w:r>
+    </w:p>
+    <w:p>
+      <w:r>
+        <w:t>Extra folder to show previous iterations of this folder structure (see research folder)</w:t>
+      </w:r>
+    </w:p>
+    <w:p>
+      <w:hyperlink r:id="rId9" w:history="1">
         <w:r>
           <w:rPr>
             <w:rStyle w:val="Hyperlink"/>
@@ -49,7 +415,42 @@
       </w:hyperlink>
     </w:p>
     <w:p>
-      <w:hyperlink r:id="rId6" w:history="1">
+      <w:r>
+        <w:t xml:space="preserve">Credits for Map.js App. </w:t>
+      </w:r>
+      <w:proofErr w:type="spellStart"/>
+      <w:r>
+        <w:t>Js</w:t>
+      </w:r>
+      <w:proofErr w:type="spellEnd"/>
+      <w:r>
+        <w:t>, Index.js, Scripts folder, config folder, and index.css</w:t>
+      </w:r>
+      <w:r>
+        <w:t>:</w:t>
+      </w:r>
+      <w:r>
+        <w:t xml:space="preserve"> </w:t>
+      </w:r>
+      <w:hyperlink r:id="rId10" w:history="1">
+        <w:r>
+          <w:rPr>
+            <w:rStyle w:val="Hyperlink"/>
+          </w:rPr>
+          <w:t>https://github.com/clhenrick/React-Leaflet-demo</w:t>
+        </w:r>
+      </w:hyperlink>
+      <w:r>
+        <w:t xml:space="preserve"> </w:t>
+      </w:r>
+    </w:p>
+    <w:p>
+      <w:r>
+        <w:t>Credits for map components for future rendering:</w:t>
+      </w:r>
+    </w:p>
+    <w:p>
+      <w:hyperlink r:id="rId11" w:anchor="maplayer" w:history="1">
         <w:r>
           <w:rPr>
             <w:rStyle w:val="Hyperlink"/>
@@ -58,33 +459,16 @@
         </w:r>
       </w:hyperlink>
     </w:p>
-    <w:p>
-      <w:r>
-        <w:t xml:space="preserve">Credits for Map.js App. </w:t>
-      </w:r>
-      <w:proofErr w:type="spellStart"/>
-      <w:r>
-        <w:t>Js</w:t>
-      </w:r>
-      <w:proofErr w:type="spellEnd"/>
-      <w:r>
-        <w:t xml:space="preserve">, Index.js, Scripts folder, config folder, and index.css </w:t>
-      </w:r>
-      <w:hyperlink r:id="rId7" w:history="1">
-        <w:r>
-          <w:rPr>
-            <w:rStyle w:val="Hyperlink"/>
-          </w:rPr>
-          <w:t>https://github.com/clhenrick/React-Leaflet-demo</w:t>
-        </w:r>
-      </w:hyperlink>
-      <w:r>
-        <w:t xml:space="preserve"> </w:t>
-      </w:r>
-    </w:p>
-    <w:p>
-      <w:bookmarkStart w:id="0" w:name="_GoBack"/>
-      <w:bookmarkEnd w:id="0"/>
+    <w:p/>
+    <w:p>
+      <w:pPr>
+        <w:pStyle w:val="ListParagraph"/>
+      </w:pPr>
+    </w:p>
+    <w:p>
+      <w:pPr>
+        <w:pStyle w:val="ListParagraph"/>
+      </w:pPr>
     </w:p>
     <w:sectPr>
       <w:pgSz w:w="12240" w:h="15840"/>
@@ -94,6 +478,284 @@
     </w:sectPr>
   </w:body>
 </w:document>
+</file>
+
+<file path=word/numbering.xml><?xml version="1.0" encoding="utf-8"?>
+<w:numbering xmlns:wpc="http://schemas.microsoft.com/office/word/2010/wordprocessingCanvas" xmlns:cx="http://schemas.microsoft.com/office/drawing/2014/chartex" xmlns:cx1="http://schemas.microsoft.com/office/drawing/2015/9/8/chartex" xmlns:cx2="http://schemas.microsoft.com/office/drawing/2015/10/21/chartex" xmlns:cx3="http://schemas.microsoft.com/office/drawing/2016/5/9/chartex" xmlns:cx4="http://schemas.microsoft.com/office/drawing/2016/5/10/chartex" xmlns:cx5="http://schemas.microsoft.com/office/drawing/2016/5/11/chartex" xmlns:cx6="http://schemas.microsoft.com/office/drawing/2016/5/12/chartex" xmlns:cx7="http://schemas.microsoft.com/office/drawing/2016/5/13/chartex" xmlns:cx8="http://schemas.microsoft.com/office/drawing/2016/5/14/chartex" xmlns:mc="http://schemas.openxmlformats.org/markup-compatibility/2006" xmlns:aink="http://schemas.microsoft.com/office/drawing/2016/ink" xmlns:am3d="http://schemas.microsoft.com/office/drawing/2017/model3d" xmlns:o="urn:schemas-microsoft-com:office:office" xmlns:r="http://schemas.openxmlformats.org/officeDocument/2006/relationships" xmlns:m="http://schemas.openxmlformats.org/officeDocument/2006/math" xmlns:v="urn:schemas-microsoft-com:vml" xmlns:wp14="http://schemas.microsoft.com/office/word/2010/wordprocessingDrawing" xmlns:wp="http://schemas.openxmlformats.org/drawingml/2006/wordprocessingDrawing" xmlns:w10="urn:schemas-microsoft-com:office:word" xmlns:w="http://schemas.openxmlformats.org/wordprocessingml/2006/main" xmlns:w14="http://schemas.microsoft.com/office/word/2010/wordml" xmlns:w15="http://schemas.microsoft.com/office/word/2012/wordml" xmlns:w16cid="http://schemas.microsoft.com/office/word/2016/wordml/cid" xmlns:w16se="http://schemas.microsoft.com/office/word/2015/wordml/symex" xmlns:wpg="http://schemas.microsoft.com/office/word/2010/wordprocessingGroup" xmlns:wpi="http://schemas.microsoft.com/office/word/2010/wordprocessingInk" xmlns:wne="http://schemas.microsoft.com/office/word/2006/wordml" xmlns:wps="http://schemas.microsoft.com/office/word/2010/wordprocessingShape" mc:Ignorable="w14 w15 w16se w16cid wp14">
+  <w:abstractNum w:abstractNumId="0" w15:restartNumberingAfterBreak="0">
+    <w:nsid w:val="10F53BFD"/>
+    <w:multiLevelType w:val="hybridMultilevel"/>
+    <w:tmpl w:val="23ACF788"/>
+    <w:lvl w:ilvl="0" w:tplc="0409000F">
+      <w:start w:val="1"/>
+      <w:numFmt w:val="decimal"/>
+      <w:lvlText w:val="%1."/>
+      <w:lvlJc w:val="left"/>
+      <w:pPr>
+        <w:ind w:left="360" w:hanging="360"/>
+      </w:pPr>
+    </w:lvl>
+    <w:lvl w:ilvl="1" w:tplc="04090019" w:tentative="1">
+      <w:start w:val="1"/>
+      <w:numFmt w:val="lowerLetter"/>
+      <w:lvlText w:val="%2."/>
+      <w:lvlJc w:val="left"/>
+      <w:pPr>
+        <w:ind w:left="1080" w:hanging="360"/>
+      </w:pPr>
+    </w:lvl>
+    <w:lvl w:ilvl="2" w:tplc="0409001B" w:tentative="1">
+      <w:start w:val="1"/>
+      <w:numFmt w:val="lowerRoman"/>
+      <w:lvlText w:val="%3."/>
+      <w:lvlJc w:val="right"/>
+      <w:pPr>
+        <w:ind w:left="1800" w:hanging="180"/>
+      </w:pPr>
+    </w:lvl>
+    <w:lvl w:ilvl="3" w:tplc="0409000F" w:tentative="1">
+      <w:start w:val="1"/>
+      <w:numFmt w:val="decimal"/>
+      <w:lvlText w:val="%4."/>
+      <w:lvlJc w:val="left"/>
+      <w:pPr>
+        <w:ind w:left="2520" w:hanging="360"/>
+      </w:pPr>
+    </w:lvl>
+    <w:lvl w:ilvl="4" w:tplc="04090019" w:tentative="1">
+      <w:start w:val="1"/>
+      <w:numFmt w:val="lowerLetter"/>
+      <w:lvlText w:val="%5."/>
+      <w:lvlJc w:val="left"/>
+      <w:pPr>
+        <w:ind w:left="3240" w:hanging="360"/>
+      </w:pPr>
+    </w:lvl>
+    <w:lvl w:ilvl="5" w:tplc="0409001B" w:tentative="1">
+      <w:start w:val="1"/>
+      <w:numFmt w:val="lowerRoman"/>
+      <w:lvlText w:val="%6."/>
+      <w:lvlJc w:val="right"/>
+      <w:pPr>
+        <w:ind w:left="3960" w:hanging="180"/>
+      </w:pPr>
+    </w:lvl>
+    <w:lvl w:ilvl="6" w:tplc="0409000F" w:tentative="1">
+      <w:start w:val="1"/>
+      <w:numFmt w:val="decimal"/>
+      <w:lvlText w:val="%7."/>
+      <w:lvlJc w:val="left"/>
+      <w:pPr>
+        <w:ind w:left="4680" w:hanging="360"/>
+      </w:pPr>
+    </w:lvl>
+    <w:lvl w:ilvl="7" w:tplc="04090019" w:tentative="1">
+      <w:start w:val="1"/>
+      <w:numFmt w:val="lowerLetter"/>
+      <w:lvlText w:val="%8."/>
+      <w:lvlJc w:val="left"/>
+      <w:pPr>
+        <w:ind w:left="5400" w:hanging="360"/>
+      </w:pPr>
+    </w:lvl>
+    <w:lvl w:ilvl="8" w:tplc="0409001B" w:tentative="1">
+      <w:start w:val="1"/>
+      <w:numFmt w:val="lowerRoman"/>
+      <w:lvlText w:val="%9."/>
+      <w:lvlJc w:val="right"/>
+      <w:pPr>
+        <w:ind w:left="6120" w:hanging="180"/>
+      </w:pPr>
+    </w:lvl>
+  </w:abstractNum>
+  <w:abstractNum w:abstractNumId="1" w15:restartNumberingAfterBreak="0">
+    <w:nsid w:val="654714DD"/>
+    <w:multiLevelType w:val="hybridMultilevel"/>
+    <w:tmpl w:val="3D704918"/>
+    <w:lvl w:ilvl="0" w:tplc="0409000F">
+      <w:start w:val="1"/>
+      <w:numFmt w:val="decimal"/>
+      <w:lvlText w:val="%1."/>
+      <w:lvlJc w:val="left"/>
+      <w:pPr>
+        <w:ind w:left="720" w:hanging="360"/>
+      </w:pPr>
+      <w:rPr>
+        <w:rFonts w:hint="default"/>
+      </w:rPr>
+    </w:lvl>
+    <w:lvl w:ilvl="1" w:tplc="04090019" w:tentative="1">
+      <w:start w:val="1"/>
+      <w:numFmt w:val="lowerLetter"/>
+      <w:lvlText w:val="%2."/>
+      <w:lvlJc w:val="left"/>
+      <w:pPr>
+        <w:ind w:left="1440" w:hanging="360"/>
+      </w:pPr>
+    </w:lvl>
+    <w:lvl w:ilvl="2" w:tplc="0409001B" w:tentative="1">
+      <w:start w:val="1"/>
+      <w:numFmt w:val="lowerRoman"/>
+      <w:lvlText w:val="%3."/>
+      <w:lvlJc w:val="right"/>
+      <w:pPr>
+        <w:ind w:left="2160" w:hanging="180"/>
+      </w:pPr>
+    </w:lvl>
+    <w:lvl w:ilvl="3" w:tplc="0409000F" w:tentative="1">
+      <w:start w:val="1"/>
+      <w:numFmt w:val="decimal"/>
+      <w:lvlText w:val="%4."/>
+      <w:lvlJc w:val="left"/>
+      <w:pPr>
+        <w:ind w:left="2880" w:hanging="360"/>
+      </w:pPr>
+    </w:lvl>
+    <w:lvl w:ilvl="4" w:tplc="04090019" w:tentative="1">
+      <w:start w:val="1"/>
+      <w:numFmt w:val="lowerLetter"/>
+      <w:lvlText w:val="%5."/>
+      <w:lvlJc w:val="left"/>
+      <w:pPr>
+        <w:ind w:left="3600" w:hanging="360"/>
+      </w:pPr>
+    </w:lvl>
+    <w:lvl w:ilvl="5" w:tplc="0409001B" w:tentative="1">
+      <w:start w:val="1"/>
+      <w:numFmt w:val="lowerRoman"/>
+      <w:lvlText w:val="%6."/>
+      <w:lvlJc w:val="right"/>
+      <w:pPr>
+        <w:ind w:left="4320" w:hanging="180"/>
+      </w:pPr>
+    </w:lvl>
+    <w:lvl w:ilvl="6" w:tplc="0409000F" w:tentative="1">
+      <w:start w:val="1"/>
+      <w:numFmt w:val="decimal"/>
+      <w:lvlText w:val="%7."/>
+      <w:lvlJc w:val="left"/>
+      <w:pPr>
+        <w:ind w:left="5040" w:hanging="360"/>
+      </w:pPr>
+    </w:lvl>
+    <w:lvl w:ilvl="7" w:tplc="04090019" w:tentative="1">
+      <w:start w:val="1"/>
+      <w:numFmt w:val="lowerLetter"/>
+      <w:lvlText w:val="%8."/>
+      <w:lvlJc w:val="left"/>
+      <w:pPr>
+        <w:ind w:left="5760" w:hanging="360"/>
+      </w:pPr>
+    </w:lvl>
+    <w:lvl w:ilvl="8" w:tplc="0409001B" w:tentative="1">
+      <w:start w:val="1"/>
+      <w:numFmt w:val="lowerRoman"/>
+      <w:lvlText w:val="%9."/>
+      <w:lvlJc w:val="right"/>
+      <w:pPr>
+        <w:ind w:left="6480" w:hanging="180"/>
+      </w:pPr>
+    </w:lvl>
+  </w:abstractNum>
+  <w:abstractNum w:abstractNumId="2" w15:restartNumberingAfterBreak="0">
+    <w:nsid w:val="78A93B99"/>
+    <w:multiLevelType w:val="hybridMultilevel"/>
+    <w:tmpl w:val="336E8BDC"/>
+    <w:lvl w:ilvl="0" w:tplc="0409000F">
+      <w:start w:val="1"/>
+      <w:numFmt w:val="decimal"/>
+      <w:lvlText w:val="%1."/>
+      <w:lvlJc w:val="left"/>
+      <w:pPr>
+        <w:ind w:left="360" w:hanging="360"/>
+      </w:pPr>
+      <w:rPr>
+        <w:rFonts w:hint="default"/>
+      </w:rPr>
+    </w:lvl>
+    <w:lvl w:ilvl="1" w:tplc="04090019" w:tentative="1">
+      <w:start w:val="1"/>
+      <w:numFmt w:val="lowerLetter"/>
+      <w:lvlText w:val="%2."/>
+      <w:lvlJc w:val="left"/>
+      <w:pPr>
+        <w:ind w:left="1440" w:hanging="360"/>
+      </w:pPr>
+    </w:lvl>
+    <w:lvl w:ilvl="2" w:tplc="0409001B" w:tentative="1">
+      <w:start w:val="1"/>
+      <w:numFmt w:val="lowerRoman"/>
+      <w:lvlText w:val="%3."/>
+      <w:lvlJc w:val="right"/>
+      <w:pPr>
+        <w:ind w:left="2160" w:hanging="180"/>
+      </w:pPr>
+    </w:lvl>
+    <w:lvl w:ilvl="3" w:tplc="0409000F" w:tentative="1">
+      <w:start w:val="1"/>
+      <w:numFmt w:val="decimal"/>
+      <w:lvlText w:val="%4."/>
+      <w:lvlJc w:val="left"/>
+      <w:pPr>
+        <w:ind w:left="2880" w:hanging="360"/>
+      </w:pPr>
+    </w:lvl>
+    <w:lvl w:ilvl="4" w:tplc="04090019" w:tentative="1">
+      <w:start w:val="1"/>
+      <w:numFmt w:val="lowerLetter"/>
+      <w:lvlText w:val="%5."/>
+      <w:lvlJc w:val="left"/>
+      <w:pPr>
+        <w:ind w:left="3600" w:hanging="360"/>
+      </w:pPr>
+    </w:lvl>
+    <w:lvl w:ilvl="5" w:tplc="0409001B" w:tentative="1">
+      <w:start w:val="1"/>
+      <w:numFmt w:val="lowerRoman"/>
+      <w:lvlText w:val="%6."/>
+      <w:lvlJc w:val="right"/>
+      <w:pPr>
+        <w:ind w:left="4320" w:hanging="180"/>
+      </w:pPr>
+    </w:lvl>
+    <w:lvl w:ilvl="6" w:tplc="0409000F" w:tentative="1">
+      <w:start w:val="1"/>
+      <w:numFmt w:val="decimal"/>
+      <w:lvlText w:val="%7."/>
+      <w:lvlJc w:val="left"/>
+      <w:pPr>
+        <w:ind w:left="5040" w:hanging="360"/>
+      </w:pPr>
+    </w:lvl>
+    <w:lvl w:ilvl="7" w:tplc="04090019" w:tentative="1">
+      <w:start w:val="1"/>
+      <w:numFmt w:val="lowerLetter"/>
+      <w:lvlText w:val="%8."/>
+      <w:lvlJc w:val="left"/>
+      <w:pPr>
+        <w:ind w:left="5760" w:hanging="360"/>
+      </w:pPr>
+    </w:lvl>
+    <w:lvl w:ilvl="8" w:tplc="0409001B" w:tentative="1">
+      <w:start w:val="1"/>
+      <w:numFmt w:val="lowerRoman"/>
+      <w:lvlText w:val="%9."/>
+      <w:lvlJc w:val="right"/>
+      <w:pPr>
+        <w:ind w:left="6480" w:hanging="180"/>
+      </w:pPr>
+    </w:lvl>
+  </w:abstractNum>
+  <w:num w:numId="1">
+    <w:abstractNumId w:val="1"/>
+  </w:num>
+  <w:num w:numId="2">
+    <w:abstractNumId w:val="2"/>
+  </w:num>
+  <w:num w:numId="3">
+    <w:abstractNumId w:val="0"/>
+  </w:num>
+</w:numbering>
 </file>
 
 <file path=word/styles.xml><?xml version="1.0" encoding="utf-8"?>
@@ -544,6 +1206,17 @@
       <w:shd w:val="clear" w:color="auto" w:fill="E6E6E6"/>
     </w:rPr>
   </w:style>
+  <w:style w:type="paragraph" w:styleId="ListParagraph">
+    <w:name w:val="List Paragraph"/>
+    <w:basedOn w:val="Normal"/>
+    <w:uiPriority w:val="34"/>
+    <w:qFormat/>
+    <w:rsid w:val="00324260"/>
+    <w:pPr>
+      <w:ind w:left="720"/>
+      <w:contextualSpacing/>
+    </w:pPr>
+  </w:style>
 </w:styles>
 </file>
 

</xml_diff>

<commit_message>
testing reconfiguration of geojson data to get leaflet to plot
</commit_message>
<xml_diff>
--- a/fullStackTest_references.docx
+++ b/fullStackTest_references.docx
@@ -21,8 +21,6 @@
         </w:rPr>
         <w:t>CODING TEST</w:t>
       </w:r>
-      <w:bookmarkStart w:id="0" w:name="_GoBack"/>
-      <w:bookmarkEnd w:id="0"/>
     </w:p>
     <w:p>
       <w:pPr>
@@ -461,9 +459,54 @@
     </w:p>
     <w:p/>
     <w:p>
-      <w:pPr>
-        <w:pStyle w:val="ListParagraph"/>
-      </w:pPr>
+      <w:r>
+        <w:lastRenderedPageBreak/>
+        <w:t>How map is supposed to look like:</w:t>
+      </w:r>
+    </w:p>
+    <w:p>
+      <w:r>
+        <w:rPr>
+          <w:noProof/>
+        </w:rPr>
+        <w:drawing>
+          <wp:inline distT="0" distB="0" distL="0" distR="0" wp14:anchorId="3EB9508B" wp14:editId="78AC006B">
+            <wp:extent cx="5943600" cy="3343275"/>
+            <wp:effectExtent l="0" t="0" r="0" b="9525"/>
+            <wp:docPr id="3" name="Picture 3"/>
+            <wp:cNvGraphicFramePr>
+              <a:graphicFrameLocks xmlns:a="http://schemas.openxmlformats.org/drawingml/2006/main" noChangeAspect="1"/>
+            </wp:cNvGraphicFramePr>
+            <a:graphic xmlns:a="http://schemas.openxmlformats.org/drawingml/2006/main">
+              <a:graphicData uri="http://schemas.openxmlformats.org/drawingml/2006/picture">
+                <pic:pic xmlns:pic="http://schemas.openxmlformats.org/drawingml/2006/picture">
+                  <pic:nvPicPr>
+                    <pic:cNvPr id="1" name=""/>
+                    <pic:cNvPicPr/>
+                  </pic:nvPicPr>
+                  <pic:blipFill>
+                    <a:blip r:embed="rId12"/>
+                    <a:stretch>
+                      <a:fillRect/>
+                    </a:stretch>
+                  </pic:blipFill>
+                  <pic:spPr>
+                    <a:xfrm>
+                      <a:off x="0" y="0"/>
+                      <a:ext cx="5943600" cy="3343275"/>
+                    </a:xfrm>
+                    <a:prstGeom prst="rect">
+                      <a:avLst/>
+                    </a:prstGeom>
+                  </pic:spPr>
+                </pic:pic>
+              </a:graphicData>
+            </a:graphic>
+          </wp:inline>
+        </w:drawing>
+      </w:r>
+      <w:bookmarkStart w:id="0" w:name="_GoBack"/>
+      <w:bookmarkEnd w:id="0"/>
     </w:p>
     <w:p>
       <w:pPr>

</xml_diff>